<commit_message>
Implemented first Use Case Diagram
</commit_message>
<xml_diff>
--- a/Work product/Partial Document/Use Case/UC_Capriglione.docx
+++ b/Work product/Partial Document/Use Case/UC_Capriglione.docx
@@ -17,12 +17,6 @@
         <w:gridCol w:w="7833"/>
       </w:tblGrid>
       <w:tr>
-        <w:tblPrEx>
-          <w:tblCellMar>
-            <w:top w:w="0" w:type="dxa"/>
-            <w:bottom w:w="0" w:type="dxa"/>
-          </w:tblCellMar>
-        </w:tblPrEx>
         <w:trPr>
           <w:trHeight w:val="721"/>
         </w:trPr>
@@ -110,12 +104,6 @@
         </w:tc>
       </w:tr>
       <w:tr>
-        <w:tblPrEx>
-          <w:tblCellMar>
-            <w:top w:w="0" w:type="dxa"/>
-            <w:bottom w:w="0" w:type="dxa"/>
-          </w:tblCellMar>
-        </w:tblPrEx>
         <w:trPr>
           <w:trHeight w:val="721"/>
         </w:trPr>
@@ -196,12 +184,6 @@
         </w:tc>
       </w:tr>
       <w:tr>
-        <w:tblPrEx>
-          <w:tblCellMar>
-            <w:top w:w="0" w:type="dxa"/>
-            <w:bottom w:w="0" w:type="dxa"/>
-          </w:tblCellMar>
-        </w:tblPrEx>
         <w:trPr>
           <w:trHeight w:val="444"/>
         </w:trPr>
@@ -315,12 +297,6 @@
         </w:tc>
       </w:tr>
       <w:tr>
-        <w:tblPrEx>
-          <w:tblCellMar>
-            <w:top w:w="0" w:type="dxa"/>
-            <w:bottom w:w="0" w:type="dxa"/>
-          </w:tblCellMar>
-        </w:tblPrEx>
         <w:trPr>
           <w:trHeight w:val="2041"/>
         </w:trPr>
@@ -510,12 +486,6 @@
         </w:tc>
       </w:tr>
       <w:tr>
-        <w:tblPrEx>
-          <w:tblCellMar>
-            <w:top w:w="0" w:type="dxa"/>
-            <w:bottom w:w="0" w:type="dxa"/>
-          </w:tblCellMar>
-        </w:tblPrEx>
         <w:trPr>
           <w:trHeight w:val="222"/>
         </w:trPr>
@@ -603,12 +573,6 @@
         </w:tc>
       </w:tr>
       <w:tr>
-        <w:tblPrEx>
-          <w:tblCellMar>
-            <w:top w:w="0" w:type="dxa"/>
-            <w:bottom w:w="0" w:type="dxa"/>
-          </w:tblCellMar>
-        </w:tblPrEx>
         <w:trPr>
           <w:trHeight w:val="222"/>
         </w:trPr>
@@ -696,12 +660,6 @@
         </w:tc>
       </w:tr>
       <w:tr>
-        <w:tblPrEx>
-          <w:tblCellMar>
-            <w:top w:w="0" w:type="dxa"/>
-            <w:bottom w:w="0" w:type="dxa"/>
-          </w:tblCellMar>
-        </w:tblPrEx>
         <w:trPr>
           <w:trHeight w:val="888"/>
         </w:trPr>
@@ -842,12 +800,6 @@
         </w:tc>
       </w:tr>
       <w:tr>
-        <w:tblPrEx>
-          <w:tblCellMar>
-            <w:top w:w="0" w:type="dxa"/>
-            <w:bottom w:w="0" w:type="dxa"/>
-          </w:tblCellMar>
-        </w:tblPrEx>
         <w:trPr>
           <w:trHeight w:val="839"/>
         </w:trPr>
@@ -1029,12 +981,6 @@
         <w:gridCol w:w="7833"/>
       </w:tblGrid>
       <w:tr>
-        <w:tblPrEx>
-          <w:tblCellMar>
-            <w:top w:w="0" w:type="dxa"/>
-            <w:bottom w:w="0" w:type="dxa"/>
-          </w:tblCellMar>
-        </w:tblPrEx>
         <w:trPr>
           <w:trHeight w:val="721"/>
         </w:trPr>
@@ -1123,12 +1069,6 @@
         </w:tc>
       </w:tr>
       <w:tr>
-        <w:tblPrEx>
-          <w:tblCellMar>
-            <w:top w:w="0" w:type="dxa"/>
-            <w:bottom w:w="0" w:type="dxa"/>
-          </w:tblCellMar>
-        </w:tblPrEx>
         <w:trPr>
           <w:trHeight w:val="721"/>
         </w:trPr>
@@ -1221,12 +1161,6 @@
         </w:tc>
       </w:tr>
       <w:tr>
-        <w:tblPrEx>
-          <w:tblCellMar>
-            <w:top w:w="0" w:type="dxa"/>
-            <w:bottom w:w="0" w:type="dxa"/>
-          </w:tblCellMar>
-        </w:tblPrEx>
         <w:trPr>
           <w:trHeight w:val="444"/>
         </w:trPr>
@@ -1336,16 +1270,20 @@
               </w:rPr>
               <w:t>Officina non registrata</w:t>
             </w:r>
+            <w:r>
+              <w:rPr>
+                <w:rFonts w:ascii="Calibri" w:eastAsia="Calibri" w:hAnsi="Calibri" w:cs="Calibri"/>
+                <w:kern w:val="0"/>
+                <w:sz w:val="26"/>
+                <w:szCs w:val="26"/>
+                <w:lang w:eastAsia="en-US" w:bidi="ar-SA"/>
+              </w:rPr>
+              <w:t>, Amministratore</w:t>
+            </w:r>
           </w:p>
         </w:tc>
       </w:tr>
       <w:tr>
-        <w:tblPrEx>
-          <w:tblCellMar>
-            <w:top w:w="0" w:type="dxa"/>
-            <w:bottom w:w="0" w:type="dxa"/>
-          </w:tblCellMar>
-        </w:tblPrEx>
         <w:trPr>
           <w:trHeight w:val="2041"/>
         </w:trPr>
@@ -1919,15 +1857,39 @@
               <w:t>Il sistema invia una mail per confermare l’invio della richiesta</w:t>
             </w:r>
           </w:p>
+          <w:p>
+            <w:pPr>
+              <w:pStyle w:val="Paragrafoelenco"/>
+              <w:numPr>
+                <w:ilvl w:val="0"/>
+                <w:numId w:val="5"/>
+              </w:numPr>
+              <w:suppressAutoHyphens w:val="0"/>
+              <w:textAlignment w:val="auto"/>
+              <w:rPr>
+                <w:rFonts w:ascii="Calibri" w:eastAsia="Calibri" w:hAnsi="Calibri" w:cs="Calibri"/>
+                <w:kern w:val="0"/>
+                <w:sz w:val="26"/>
+                <w:szCs w:val="26"/>
+                <w:lang w:eastAsia="en-US" w:bidi="ar-SA"/>
+              </w:rPr>
+            </w:pPr>
+            <w:r>
+              <w:rPr>
+                <w:rFonts w:ascii="Calibri" w:eastAsia="Calibri" w:hAnsi="Calibri" w:cs="Calibri"/>
+                <w:kern w:val="0"/>
+                <w:sz w:val="26"/>
+                <w:szCs w:val="26"/>
+                <w:lang w:eastAsia="en-US" w:bidi="ar-SA"/>
+              </w:rPr>
+              <w:t>Il sistema notifica all’amministratore la presenza di una nuova richiesta di adesione</w:t>
+            </w:r>
+            <w:bookmarkStart w:id="0" w:name="_GoBack"/>
+            <w:bookmarkEnd w:id="0"/>
+          </w:p>
         </w:tc>
       </w:tr>
       <w:tr>
-        <w:tblPrEx>
-          <w:tblCellMar>
-            <w:top w:w="0" w:type="dxa"/>
-            <w:bottom w:w="0" w:type="dxa"/>
-          </w:tblCellMar>
-        </w:tblPrEx>
         <w:trPr>
           <w:trHeight w:val="222"/>
         </w:trPr>
@@ -2015,12 +1977,6 @@
         </w:tc>
       </w:tr>
       <w:tr>
-        <w:tblPrEx>
-          <w:tblCellMar>
-            <w:top w:w="0" w:type="dxa"/>
-            <w:bottom w:w="0" w:type="dxa"/>
-          </w:tblCellMar>
-        </w:tblPrEx>
         <w:trPr>
           <w:trHeight w:val="222"/>
         </w:trPr>
@@ -2108,12 +2064,6 @@
         </w:tc>
       </w:tr>
       <w:tr>
-        <w:tblPrEx>
-          <w:tblCellMar>
-            <w:top w:w="0" w:type="dxa"/>
-            <w:bottom w:w="0" w:type="dxa"/>
-          </w:tblCellMar>
-        </w:tblPrEx>
         <w:trPr>
           <w:trHeight w:val="888"/>
         </w:trPr>
@@ -2265,12 +2215,6 @@
         </w:tc>
       </w:tr>
       <w:tr>
-        <w:tblPrEx>
-          <w:tblCellMar>
-            <w:top w:w="0" w:type="dxa"/>
-            <w:bottom w:w="0" w:type="dxa"/>
-          </w:tblCellMar>
-        </w:tblPrEx>
         <w:trPr>
           <w:trHeight w:val="983"/>
         </w:trPr>
@@ -2411,12 +2355,6 @@
         <w:gridCol w:w="7833"/>
       </w:tblGrid>
       <w:tr>
-        <w:tblPrEx>
-          <w:tblCellMar>
-            <w:top w:w="0" w:type="dxa"/>
-            <w:bottom w:w="0" w:type="dxa"/>
-          </w:tblCellMar>
-        </w:tblPrEx>
         <w:trPr>
           <w:trHeight w:val="721"/>
         </w:trPr>
@@ -2505,12 +2443,6 @@
         </w:tc>
       </w:tr>
       <w:tr>
-        <w:tblPrEx>
-          <w:tblCellMar>
-            <w:top w:w="0" w:type="dxa"/>
-            <w:bottom w:w="0" w:type="dxa"/>
-          </w:tblCellMar>
-        </w:tblPrEx>
         <w:trPr>
           <w:trHeight w:val="721"/>
         </w:trPr>
@@ -2591,12 +2523,6 @@
         </w:tc>
       </w:tr>
       <w:tr>
-        <w:tblPrEx>
-          <w:tblCellMar>
-            <w:top w:w="0" w:type="dxa"/>
-            <w:bottom w:w="0" w:type="dxa"/>
-          </w:tblCellMar>
-        </w:tblPrEx>
         <w:trPr>
           <w:trHeight w:val="444"/>
         </w:trPr>
@@ -2710,12 +2636,6 @@
         </w:tc>
       </w:tr>
       <w:tr>
-        <w:tblPrEx>
-          <w:tblCellMar>
-            <w:top w:w="0" w:type="dxa"/>
-            <w:bottom w:w="0" w:type="dxa"/>
-          </w:tblCellMar>
-        </w:tblPrEx>
         <w:trPr>
           <w:trHeight w:val="2041"/>
         </w:trPr>
@@ -2957,12 +2877,6 @@
         </w:tc>
       </w:tr>
       <w:tr>
-        <w:tblPrEx>
-          <w:tblCellMar>
-            <w:top w:w="0" w:type="dxa"/>
-            <w:bottom w:w="0" w:type="dxa"/>
-          </w:tblCellMar>
-        </w:tblPrEx>
         <w:trPr>
           <w:trHeight w:val="222"/>
         </w:trPr>
@@ -3050,12 +2964,6 @@
         </w:tc>
       </w:tr>
       <w:tr>
-        <w:tblPrEx>
-          <w:tblCellMar>
-            <w:top w:w="0" w:type="dxa"/>
-            <w:bottom w:w="0" w:type="dxa"/>
-          </w:tblCellMar>
-        </w:tblPrEx>
         <w:trPr>
           <w:trHeight w:val="222"/>
         </w:trPr>
@@ -3143,12 +3051,6 @@
         </w:tc>
       </w:tr>
       <w:tr>
-        <w:tblPrEx>
-          <w:tblCellMar>
-            <w:top w:w="0" w:type="dxa"/>
-            <w:bottom w:w="0" w:type="dxa"/>
-          </w:tblCellMar>
-        </w:tblPrEx>
         <w:trPr>
           <w:trHeight w:val="773"/>
         </w:trPr>
@@ -3262,12 +3164,6 @@
         </w:tc>
       </w:tr>
       <w:tr>
-        <w:tblPrEx>
-          <w:tblCellMar>
-            <w:top w:w="0" w:type="dxa"/>
-            <w:bottom w:w="0" w:type="dxa"/>
-          </w:tblCellMar>
-        </w:tblPrEx>
         <w:trPr>
           <w:trHeight w:val="983"/>
         </w:trPr>
@@ -3464,12 +3360,6 @@
         <w:gridCol w:w="7833"/>
       </w:tblGrid>
       <w:tr>
-        <w:tblPrEx>
-          <w:tblCellMar>
-            <w:top w:w="0" w:type="dxa"/>
-            <w:bottom w:w="0" w:type="dxa"/>
-          </w:tblCellMar>
-        </w:tblPrEx>
         <w:trPr>
           <w:trHeight w:val="721"/>
         </w:trPr>
@@ -3558,12 +3448,6 @@
         </w:tc>
       </w:tr>
       <w:tr>
-        <w:tblPrEx>
-          <w:tblCellMar>
-            <w:top w:w="0" w:type="dxa"/>
-            <w:bottom w:w="0" w:type="dxa"/>
-          </w:tblCellMar>
-        </w:tblPrEx>
         <w:trPr>
           <w:trHeight w:val="721"/>
         </w:trPr>
@@ -3644,12 +3528,6 @@
         </w:tc>
       </w:tr>
       <w:tr>
-        <w:tblPrEx>
-          <w:tblCellMar>
-            <w:top w:w="0" w:type="dxa"/>
-            <w:bottom w:w="0" w:type="dxa"/>
-          </w:tblCellMar>
-        </w:tblPrEx>
         <w:trPr>
           <w:trHeight w:val="444"/>
         </w:trPr>
@@ -3763,12 +3641,6 @@
         </w:tc>
       </w:tr>
       <w:tr>
-        <w:tblPrEx>
-          <w:tblCellMar>
-            <w:top w:w="0" w:type="dxa"/>
-            <w:bottom w:w="0" w:type="dxa"/>
-          </w:tblCellMar>
-        </w:tblPrEx>
         <w:trPr>
           <w:trHeight w:val="2041"/>
         </w:trPr>
@@ -3954,12 +3826,6 @@
         </w:tc>
       </w:tr>
       <w:tr>
-        <w:tblPrEx>
-          <w:tblCellMar>
-            <w:top w:w="0" w:type="dxa"/>
-            <w:bottom w:w="0" w:type="dxa"/>
-          </w:tblCellMar>
-        </w:tblPrEx>
         <w:trPr>
           <w:trHeight w:val="222"/>
         </w:trPr>
@@ -4047,12 +3913,6 @@
         </w:tc>
       </w:tr>
       <w:tr>
-        <w:tblPrEx>
-          <w:tblCellMar>
-            <w:top w:w="0" w:type="dxa"/>
-            <w:bottom w:w="0" w:type="dxa"/>
-          </w:tblCellMar>
-        </w:tblPrEx>
         <w:trPr>
           <w:trHeight w:val="222"/>
         </w:trPr>
@@ -4140,12 +4000,6 @@
         </w:tc>
       </w:tr>
       <w:tr>
-        <w:tblPrEx>
-          <w:tblCellMar>
-            <w:top w:w="0" w:type="dxa"/>
-            <w:bottom w:w="0" w:type="dxa"/>
-          </w:tblCellMar>
-        </w:tblPrEx>
         <w:trPr>
           <w:trHeight w:val="888"/>
         </w:trPr>
@@ -4275,12 +4129,6 @@
         </w:tc>
       </w:tr>
       <w:tr>
-        <w:tblPrEx>
-          <w:tblCellMar>
-            <w:top w:w="0" w:type="dxa"/>
-            <w:bottom w:w="0" w:type="dxa"/>
-          </w:tblCellMar>
-        </w:tblPrEx>
         <w:trPr>
           <w:trHeight w:val="796"/>
         </w:trPr>
@@ -4395,12 +4243,6 @@
         <w:gridCol w:w="7833"/>
       </w:tblGrid>
       <w:tr>
-        <w:tblPrEx>
-          <w:tblCellMar>
-            <w:top w:w="0" w:type="dxa"/>
-            <w:bottom w:w="0" w:type="dxa"/>
-          </w:tblCellMar>
-        </w:tblPrEx>
         <w:trPr>
           <w:trHeight w:val="721"/>
         </w:trPr>
@@ -4489,12 +4331,6 @@
         </w:tc>
       </w:tr>
       <w:tr>
-        <w:tblPrEx>
-          <w:tblCellMar>
-            <w:top w:w="0" w:type="dxa"/>
-            <w:bottom w:w="0" w:type="dxa"/>
-          </w:tblCellMar>
-        </w:tblPrEx>
         <w:trPr>
           <w:trHeight w:val="721"/>
         </w:trPr>
@@ -4582,12 +4418,6 @@
         </w:tc>
       </w:tr>
       <w:tr>
-        <w:tblPrEx>
-          <w:tblCellMar>
-            <w:top w:w="0" w:type="dxa"/>
-            <w:bottom w:w="0" w:type="dxa"/>
-          </w:tblCellMar>
-        </w:tblPrEx>
         <w:trPr>
           <w:trHeight w:val="444"/>
         </w:trPr>
@@ -4701,12 +4531,6 @@
         </w:tc>
       </w:tr>
       <w:tr>
-        <w:tblPrEx>
-          <w:tblCellMar>
-            <w:top w:w="0" w:type="dxa"/>
-            <w:bottom w:w="0" w:type="dxa"/>
-          </w:tblCellMar>
-        </w:tblPrEx>
         <w:trPr>
           <w:trHeight w:val="2041"/>
         </w:trPr>
@@ -5427,12 +5251,6 @@
         </w:tc>
       </w:tr>
       <w:tr>
-        <w:tblPrEx>
-          <w:tblCellMar>
-            <w:top w:w="0" w:type="dxa"/>
-            <w:bottom w:w="0" w:type="dxa"/>
-          </w:tblCellMar>
-        </w:tblPrEx>
         <w:trPr>
           <w:trHeight w:val="222"/>
         </w:trPr>
@@ -5520,12 +5338,6 @@
         </w:tc>
       </w:tr>
       <w:tr>
-        <w:tblPrEx>
-          <w:tblCellMar>
-            <w:top w:w="0" w:type="dxa"/>
-            <w:bottom w:w="0" w:type="dxa"/>
-          </w:tblCellMar>
-        </w:tblPrEx>
         <w:trPr>
           <w:trHeight w:val="222"/>
         </w:trPr>
@@ -5613,12 +5425,6 @@
         </w:tc>
       </w:tr>
       <w:tr>
-        <w:tblPrEx>
-          <w:tblCellMar>
-            <w:top w:w="0" w:type="dxa"/>
-            <w:bottom w:w="0" w:type="dxa"/>
-          </w:tblCellMar>
-        </w:tblPrEx>
         <w:trPr>
           <w:trHeight w:val="888"/>
         </w:trPr>
@@ -5770,12 +5576,6 @@
         </w:tc>
       </w:tr>
       <w:tr>
-        <w:tblPrEx>
-          <w:tblCellMar>
-            <w:top w:w="0" w:type="dxa"/>
-            <w:bottom w:w="0" w:type="dxa"/>
-          </w:tblCellMar>
-        </w:tblPrEx>
         <w:trPr>
           <w:trHeight w:val="1993"/>
         </w:trPr>
@@ -5934,12 +5734,6 @@
         <w:gridCol w:w="7833"/>
       </w:tblGrid>
       <w:tr>
-        <w:tblPrEx>
-          <w:tblCellMar>
-            <w:top w:w="0" w:type="dxa"/>
-            <w:bottom w:w="0" w:type="dxa"/>
-          </w:tblCellMar>
-        </w:tblPrEx>
         <w:trPr>
           <w:trHeight w:val="721"/>
         </w:trPr>
@@ -6027,12 +5821,6 @@
         </w:tc>
       </w:tr>
       <w:tr>
-        <w:tblPrEx>
-          <w:tblCellMar>
-            <w:top w:w="0" w:type="dxa"/>
-            <w:bottom w:w="0" w:type="dxa"/>
-          </w:tblCellMar>
-        </w:tblPrEx>
         <w:trPr>
           <w:trHeight w:val="721"/>
         </w:trPr>
@@ -6120,12 +5908,6 @@
         </w:tc>
       </w:tr>
       <w:tr>
-        <w:tblPrEx>
-          <w:tblCellMar>
-            <w:top w:w="0" w:type="dxa"/>
-            <w:bottom w:w="0" w:type="dxa"/>
-          </w:tblCellMar>
-        </w:tblPrEx>
         <w:trPr>
           <w:trHeight w:val="444"/>
         </w:trPr>
@@ -6239,12 +6021,6 @@
         </w:tc>
       </w:tr>
       <w:tr>
-        <w:tblPrEx>
-          <w:tblCellMar>
-            <w:top w:w="0" w:type="dxa"/>
-            <w:bottom w:w="0" w:type="dxa"/>
-          </w:tblCellMar>
-        </w:tblPrEx>
         <w:trPr>
           <w:trHeight w:val="1136"/>
         </w:trPr>
@@ -6402,12 +6178,6 @@
         </w:tc>
       </w:tr>
       <w:tr>
-        <w:tblPrEx>
-          <w:tblCellMar>
-            <w:top w:w="0" w:type="dxa"/>
-            <w:bottom w:w="0" w:type="dxa"/>
-          </w:tblCellMar>
-        </w:tblPrEx>
         <w:trPr>
           <w:trHeight w:val="222"/>
         </w:trPr>
@@ -6495,12 +6265,6 @@
         </w:tc>
       </w:tr>
       <w:tr>
-        <w:tblPrEx>
-          <w:tblCellMar>
-            <w:top w:w="0" w:type="dxa"/>
-            <w:bottom w:w="0" w:type="dxa"/>
-          </w:tblCellMar>
-        </w:tblPrEx>
         <w:trPr>
           <w:trHeight w:val="222"/>
         </w:trPr>
@@ -6601,12 +6365,6 @@
         </w:tc>
       </w:tr>
       <w:tr>
-        <w:tblPrEx>
-          <w:tblCellMar>
-            <w:top w:w="0" w:type="dxa"/>
-            <w:bottom w:w="0" w:type="dxa"/>
-          </w:tblCellMar>
-        </w:tblPrEx>
         <w:trPr>
           <w:trHeight w:val="675"/>
         </w:trPr>
@@ -6758,12 +6516,6 @@
         </w:tc>
       </w:tr>
       <w:tr>
-        <w:tblPrEx>
-          <w:tblCellMar>
-            <w:top w:w="0" w:type="dxa"/>
-            <w:bottom w:w="0" w:type="dxa"/>
-          </w:tblCellMar>
-        </w:tblPrEx>
         <w:trPr>
           <w:trHeight w:val="699"/>
         </w:trPr>
@@ -6889,12 +6641,6 @@
         <w:gridCol w:w="7833"/>
       </w:tblGrid>
       <w:tr>
-        <w:tblPrEx>
-          <w:tblCellMar>
-            <w:top w:w="0" w:type="dxa"/>
-            <w:bottom w:w="0" w:type="dxa"/>
-          </w:tblCellMar>
-        </w:tblPrEx>
         <w:trPr>
           <w:trHeight w:val="721"/>
         </w:trPr>
@@ -6983,12 +6729,6 @@
         </w:tc>
       </w:tr>
       <w:tr>
-        <w:tblPrEx>
-          <w:tblCellMar>
-            <w:top w:w="0" w:type="dxa"/>
-            <w:bottom w:w="0" w:type="dxa"/>
-          </w:tblCellMar>
-        </w:tblPrEx>
         <w:trPr>
           <w:trHeight w:val="721"/>
         </w:trPr>
@@ -7069,12 +6809,6 @@
         </w:tc>
       </w:tr>
       <w:tr>
-        <w:tblPrEx>
-          <w:tblCellMar>
-            <w:top w:w="0" w:type="dxa"/>
-            <w:bottom w:w="0" w:type="dxa"/>
-          </w:tblCellMar>
-        </w:tblPrEx>
         <w:trPr>
           <w:trHeight w:val="444"/>
         </w:trPr>
@@ -7188,12 +6922,6 @@
         </w:tc>
       </w:tr>
       <w:tr>
-        <w:tblPrEx>
-          <w:tblCellMar>
-            <w:top w:w="0" w:type="dxa"/>
-            <w:bottom w:w="0" w:type="dxa"/>
-          </w:tblCellMar>
-        </w:tblPrEx>
         <w:trPr>
           <w:trHeight w:val="995"/>
         </w:trPr>
@@ -7348,12 +7076,6 @@
         </w:tc>
       </w:tr>
       <w:tr>
-        <w:tblPrEx>
-          <w:tblCellMar>
-            <w:top w:w="0" w:type="dxa"/>
-            <w:bottom w:w="0" w:type="dxa"/>
-          </w:tblCellMar>
-        </w:tblPrEx>
         <w:trPr>
           <w:trHeight w:val="222"/>
         </w:trPr>
@@ -7441,12 +7163,6 @@
         </w:tc>
       </w:tr>
       <w:tr>
-        <w:tblPrEx>
-          <w:tblCellMar>
-            <w:top w:w="0" w:type="dxa"/>
-            <w:bottom w:w="0" w:type="dxa"/>
-          </w:tblCellMar>
-        </w:tblPrEx>
         <w:trPr>
           <w:trHeight w:val="222"/>
         </w:trPr>
@@ -7534,12 +7250,6 @@
         </w:tc>
       </w:tr>
       <w:tr>
-        <w:tblPrEx>
-          <w:tblCellMar>
-            <w:top w:w="0" w:type="dxa"/>
-            <w:bottom w:w="0" w:type="dxa"/>
-          </w:tblCellMar>
-        </w:tblPrEx>
         <w:trPr>
           <w:trHeight w:val="572"/>
         </w:trPr>
@@ -7649,12 +7359,6 @@
         </w:tc>
       </w:tr>
       <w:tr>
-        <w:tblPrEx>
-          <w:tblCellMar>
-            <w:top w:w="0" w:type="dxa"/>
-            <w:bottom w:w="0" w:type="dxa"/>
-          </w:tblCellMar>
-        </w:tblPrEx>
         <w:trPr>
           <w:trHeight w:val="469"/>
         </w:trPr>
@@ -7759,12 +7463,6 @@
         <w:gridCol w:w="7833"/>
       </w:tblGrid>
       <w:tr>
-        <w:tblPrEx>
-          <w:tblCellMar>
-            <w:top w:w="0" w:type="dxa"/>
-            <w:bottom w:w="0" w:type="dxa"/>
-          </w:tblCellMar>
-        </w:tblPrEx>
         <w:trPr>
           <w:trHeight w:val="721"/>
         </w:trPr>
@@ -7852,12 +7550,6 @@
         </w:tc>
       </w:tr>
       <w:tr>
-        <w:tblPrEx>
-          <w:tblCellMar>
-            <w:top w:w="0" w:type="dxa"/>
-            <w:bottom w:w="0" w:type="dxa"/>
-          </w:tblCellMar>
-        </w:tblPrEx>
         <w:trPr>
           <w:trHeight w:val="721"/>
         </w:trPr>
@@ -7938,12 +7630,6 @@
         </w:tc>
       </w:tr>
       <w:tr>
-        <w:tblPrEx>
-          <w:tblCellMar>
-            <w:top w:w="0" w:type="dxa"/>
-            <w:bottom w:w="0" w:type="dxa"/>
-          </w:tblCellMar>
-        </w:tblPrEx>
         <w:trPr>
           <w:trHeight w:val="444"/>
         </w:trPr>
@@ -8057,12 +7743,6 @@
         </w:tc>
       </w:tr>
       <w:tr>
-        <w:tblPrEx>
-          <w:tblCellMar>
-            <w:top w:w="0" w:type="dxa"/>
-            <w:bottom w:w="0" w:type="dxa"/>
-          </w:tblCellMar>
-        </w:tblPrEx>
         <w:trPr>
           <w:trHeight w:val="995"/>
         </w:trPr>
@@ -8245,12 +7925,6 @@
         </w:tc>
       </w:tr>
       <w:tr>
-        <w:tblPrEx>
-          <w:tblCellMar>
-            <w:top w:w="0" w:type="dxa"/>
-            <w:bottom w:w="0" w:type="dxa"/>
-          </w:tblCellMar>
-        </w:tblPrEx>
         <w:trPr>
           <w:trHeight w:val="222"/>
         </w:trPr>
@@ -8338,12 +8012,6 @@
         </w:tc>
       </w:tr>
       <w:tr>
-        <w:tblPrEx>
-          <w:tblCellMar>
-            <w:top w:w="0" w:type="dxa"/>
-            <w:bottom w:w="0" w:type="dxa"/>
-          </w:tblCellMar>
-        </w:tblPrEx>
         <w:trPr>
           <w:trHeight w:val="222"/>
         </w:trPr>
@@ -8431,12 +8099,6 @@
         </w:tc>
       </w:tr>
       <w:tr>
-        <w:tblPrEx>
-          <w:tblCellMar>
-            <w:top w:w="0" w:type="dxa"/>
-            <w:bottom w:w="0" w:type="dxa"/>
-          </w:tblCellMar>
-        </w:tblPrEx>
         <w:trPr>
           <w:trHeight w:val="848"/>
         </w:trPr>
@@ -8546,12 +8208,6 @@
         </w:tc>
       </w:tr>
       <w:tr>
-        <w:tblPrEx>
-          <w:tblCellMar>
-            <w:top w:w="0" w:type="dxa"/>
-            <w:bottom w:w="0" w:type="dxa"/>
-          </w:tblCellMar>
-        </w:tblPrEx>
         <w:trPr>
           <w:trHeight w:val="469"/>
         </w:trPr>
@@ -8666,12 +8322,6 @@
         <w:gridCol w:w="7833"/>
       </w:tblGrid>
       <w:tr>
-        <w:tblPrEx>
-          <w:tblCellMar>
-            <w:top w:w="0" w:type="dxa"/>
-            <w:bottom w:w="0" w:type="dxa"/>
-          </w:tblCellMar>
-        </w:tblPrEx>
         <w:trPr>
           <w:trHeight w:val="721"/>
         </w:trPr>
@@ -8760,12 +8410,6 @@
         </w:tc>
       </w:tr>
       <w:tr>
-        <w:tblPrEx>
-          <w:tblCellMar>
-            <w:top w:w="0" w:type="dxa"/>
-            <w:bottom w:w="0" w:type="dxa"/>
-          </w:tblCellMar>
-        </w:tblPrEx>
         <w:trPr>
           <w:trHeight w:val="721"/>
         </w:trPr>
@@ -8875,12 +8519,6 @@
         </w:tc>
       </w:tr>
       <w:tr>
-        <w:tblPrEx>
-          <w:tblCellMar>
-            <w:top w:w="0" w:type="dxa"/>
-            <w:bottom w:w="0" w:type="dxa"/>
-          </w:tblCellMar>
-        </w:tblPrEx>
         <w:trPr>
           <w:trHeight w:val="721"/>
         </w:trPr>
@@ -8994,12 +8632,6 @@
         </w:tc>
       </w:tr>
       <w:tr>
-        <w:tblPrEx>
-          <w:tblCellMar>
-            <w:top w:w="0" w:type="dxa"/>
-            <w:bottom w:w="0" w:type="dxa"/>
-          </w:tblCellMar>
-        </w:tblPrEx>
         <w:trPr>
           <w:trHeight w:val="721"/>
         </w:trPr>
@@ -9190,12 +8822,6 @@
         </w:tc>
       </w:tr>
       <w:tr>
-        <w:tblPrEx>
-          <w:tblCellMar>
-            <w:top w:w="0" w:type="dxa"/>
-            <w:bottom w:w="0" w:type="dxa"/>
-          </w:tblCellMar>
-        </w:tblPrEx>
         <w:trPr>
           <w:trHeight w:val="721"/>
         </w:trPr>
@@ -9283,12 +8909,6 @@
         </w:tc>
       </w:tr>
       <w:tr>
-        <w:tblPrEx>
-          <w:tblCellMar>
-            <w:top w:w="0" w:type="dxa"/>
-            <w:bottom w:w="0" w:type="dxa"/>
-          </w:tblCellMar>
-        </w:tblPrEx>
         <w:trPr>
           <w:trHeight w:val="721"/>
         </w:trPr>
@@ -9376,12 +8996,6 @@
         </w:tc>
       </w:tr>
       <w:tr>
-        <w:tblPrEx>
-          <w:tblCellMar>
-            <w:top w:w="0" w:type="dxa"/>
-            <w:bottom w:w="0" w:type="dxa"/>
-          </w:tblCellMar>
-        </w:tblPrEx>
         <w:trPr>
           <w:trHeight w:val="721"/>
         </w:trPr>
@@ -9485,12 +9099,6 @@
         </w:tc>
       </w:tr>
       <w:tr>
-        <w:tblPrEx>
-          <w:tblCellMar>
-            <w:top w:w="0" w:type="dxa"/>
-            <w:bottom w:w="0" w:type="dxa"/>
-          </w:tblCellMar>
-        </w:tblPrEx>
         <w:trPr>
           <w:trHeight w:val="286"/>
         </w:trPr>
@@ -9604,12 +9212,6 @@
         <w:gridCol w:w="7833"/>
       </w:tblGrid>
       <w:tr>
-        <w:tblPrEx>
-          <w:tblCellMar>
-            <w:top w:w="0" w:type="dxa"/>
-            <w:bottom w:w="0" w:type="dxa"/>
-          </w:tblCellMar>
-        </w:tblPrEx>
         <w:trPr>
           <w:trHeight w:val="721"/>
         </w:trPr>
@@ -9697,12 +9299,6 @@
         </w:tc>
       </w:tr>
       <w:tr>
-        <w:tblPrEx>
-          <w:tblCellMar>
-            <w:top w:w="0" w:type="dxa"/>
-            <w:bottom w:w="0" w:type="dxa"/>
-          </w:tblCellMar>
-        </w:tblPrEx>
         <w:trPr>
           <w:trHeight w:val="721"/>
         </w:trPr>
@@ -9812,12 +9408,6 @@
         </w:tc>
       </w:tr>
       <w:tr>
-        <w:tblPrEx>
-          <w:tblCellMar>
-            <w:top w:w="0" w:type="dxa"/>
-            <w:bottom w:w="0" w:type="dxa"/>
-          </w:tblCellMar>
-        </w:tblPrEx>
         <w:trPr>
           <w:trHeight w:val="721"/>
         </w:trPr>
@@ -9931,12 +9521,6 @@
         </w:tc>
       </w:tr>
       <w:tr>
-        <w:tblPrEx>
-          <w:tblCellMar>
-            <w:top w:w="0" w:type="dxa"/>
-            <w:bottom w:w="0" w:type="dxa"/>
-          </w:tblCellMar>
-        </w:tblPrEx>
         <w:trPr>
           <w:trHeight w:val="721"/>
         </w:trPr>
@@ -10127,12 +9711,6 @@
         </w:tc>
       </w:tr>
       <w:tr>
-        <w:tblPrEx>
-          <w:tblCellMar>
-            <w:top w:w="0" w:type="dxa"/>
-            <w:bottom w:w="0" w:type="dxa"/>
-          </w:tblCellMar>
-        </w:tblPrEx>
         <w:trPr>
           <w:trHeight w:val="721"/>
         </w:trPr>
@@ -10220,12 +9798,6 @@
         </w:tc>
       </w:tr>
       <w:tr>
-        <w:tblPrEx>
-          <w:tblCellMar>
-            <w:top w:w="0" w:type="dxa"/>
-            <w:bottom w:w="0" w:type="dxa"/>
-          </w:tblCellMar>
-        </w:tblPrEx>
         <w:trPr>
           <w:trHeight w:val="721"/>
         </w:trPr>
@@ -10313,12 +9885,6 @@
         </w:tc>
       </w:tr>
       <w:tr>
-        <w:tblPrEx>
-          <w:tblCellMar>
-            <w:top w:w="0" w:type="dxa"/>
-            <w:bottom w:w="0" w:type="dxa"/>
-          </w:tblCellMar>
-        </w:tblPrEx>
         <w:trPr>
           <w:trHeight w:val="721"/>
         </w:trPr>
@@ -10422,12 +9988,6 @@
         </w:tc>
       </w:tr>
       <w:tr>
-        <w:tblPrEx>
-          <w:tblCellMar>
-            <w:top w:w="0" w:type="dxa"/>
-            <w:bottom w:w="0" w:type="dxa"/>
-          </w:tblCellMar>
-        </w:tblPrEx>
         <w:trPr>
           <w:trHeight w:val="470"/>
         </w:trPr>
@@ -10538,12 +10098,6 @@
         <w:gridCol w:w="7833"/>
       </w:tblGrid>
       <w:tr>
-        <w:tblPrEx>
-          <w:tblCellMar>
-            <w:top w:w="0" w:type="dxa"/>
-            <w:bottom w:w="0" w:type="dxa"/>
-          </w:tblCellMar>
-        </w:tblPrEx>
         <w:trPr>
           <w:trHeight w:val="721"/>
         </w:trPr>
@@ -10631,12 +10185,6 @@
         </w:tc>
       </w:tr>
       <w:tr>
-        <w:tblPrEx>
-          <w:tblCellMar>
-            <w:top w:w="0" w:type="dxa"/>
-            <w:bottom w:w="0" w:type="dxa"/>
-          </w:tblCellMar>
-        </w:tblPrEx>
         <w:trPr>
           <w:trHeight w:val="721"/>
         </w:trPr>
@@ -10717,12 +10265,6 @@
         </w:tc>
       </w:tr>
       <w:tr>
-        <w:tblPrEx>
-          <w:tblCellMar>
-            <w:top w:w="0" w:type="dxa"/>
-            <w:bottom w:w="0" w:type="dxa"/>
-          </w:tblCellMar>
-        </w:tblPrEx>
         <w:trPr>
           <w:trHeight w:val="444"/>
         </w:trPr>
@@ -10836,12 +10378,6 @@
         </w:tc>
       </w:tr>
       <w:tr>
-        <w:tblPrEx>
-          <w:tblCellMar>
-            <w:top w:w="0" w:type="dxa"/>
-            <w:bottom w:w="0" w:type="dxa"/>
-          </w:tblCellMar>
-        </w:tblPrEx>
         <w:trPr>
           <w:trHeight w:val="995"/>
         </w:trPr>
@@ -11030,12 +10566,6 @@
         </w:tc>
       </w:tr>
       <w:tr>
-        <w:tblPrEx>
-          <w:tblCellMar>
-            <w:top w:w="0" w:type="dxa"/>
-            <w:bottom w:w="0" w:type="dxa"/>
-          </w:tblCellMar>
-        </w:tblPrEx>
         <w:trPr>
           <w:trHeight w:val="222"/>
         </w:trPr>
@@ -11123,12 +10653,6 @@
         </w:tc>
       </w:tr>
       <w:tr>
-        <w:tblPrEx>
-          <w:tblCellMar>
-            <w:top w:w="0" w:type="dxa"/>
-            <w:bottom w:w="0" w:type="dxa"/>
-          </w:tblCellMar>
-        </w:tblPrEx>
         <w:trPr>
           <w:trHeight w:val="222"/>
         </w:trPr>
@@ -11216,12 +10740,6 @@
         </w:tc>
       </w:tr>
       <w:tr>
-        <w:tblPrEx>
-          <w:tblCellMar>
-            <w:top w:w="0" w:type="dxa"/>
-            <w:bottom w:w="0" w:type="dxa"/>
-          </w:tblCellMar>
-        </w:tblPrEx>
         <w:trPr>
           <w:trHeight w:val="748"/>
         </w:trPr>
@@ -11331,12 +10849,6 @@
         </w:tc>
       </w:tr>
       <w:tr>
-        <w:tblPrEx>
-          <w:tblCellMar>
-            <w:top w:w="0" w:type="dxa"/>
-            <w:bottom w:w="0" w:type="dxa"/>
-          </w:tblCellMar>
-        </w:tblPrEx>
         <w:trPr>
           <w:trHeight w:val="469"/>
         </w:trPr>
@@ -11451,12 +10963,6 @@
         <w:gridCol w:w="7833"/>
       </w:tblGrid>
       <w:tr>
-        <w:tblPrEx>
-          <w:tblCellMar>
-            <w:top w:w="0" w:type="dxa"/>
-            <w:bottom w:w="0" w:type="dxa"/>
-          </w:tblCellMar>
-        </w:tblPrEx>
         <w:trPr>
           <w:trHeight w:val="721"/>
         </w:trPr>
@@ -11544,12 +11050,6 @@
         </w:tc>
       </w:tr>
       <w:tr>
-        <w:tblPrEx>
-          <w:tblCellMar>
-            <w:top w:w="0" w:type="dxa"/>
-            <w:bottom w:w="0" w:type="dxa"/>
-          </w:tblCellMar>
-        </w:tblPrEx>
         <w:trPr>
           <w:trHeight w:val="721"/>
         </w:trPr>
@@ -11659,12 +11159,6 @@
         </w:tc>
       </w:tr>
       <w:tr>
-        <w:tblPrEx>
-          <w:tblCellMar>
-            <w:top w:w="0" w:type="dxa"/>
-            <w:bottom w:w="0" w:type="dxa"/>
-          </w:tblCellMar>
-        </w:tblPrEx>
         <w:trPr>
           <w:trHeight w:val="721"/>
         </w:trPr>
@@ -11778,12 +11272,6 @@
         </w:tc>
       </w:tr>
       <w:tr>
-        <w:tblPrEx>
-          <w:tblCellMar>
-            <w:top w:w="0" w:type="dxa"/>
-            <w:bottom w:w="0" w:type="dxa"/>
-          </w:tblCellMar>
-        </w:tblPrEx>
         <w:trPr>
           <w:trHeight w:val="721"/>
         </w:trPr>
@@ -11974,12 +11462,6 @@
         </w:tc>
       </w:tr>
       <w:tr>
-        <w:tblPrEx>
-          <w:tblCellMar>
-            <w:top w:w="0" w:type="dxa"/>
-            <w:bottom w:w="0" w:type="dxa"/>
-          </w:tblCellMar>
-        </w:tblPrEx>
         <w:trPr>
           <w:trHeight w:val="721"/>
         </w:trPr>
@@ -12067,12 +11549,6 @@
         </w:tc>
       </w:tr>
       <w:tr>
-        <w:tblPrEx>
-          <w:tblCellMar>
-            <w:top w:w="0" w:type="dxa"/>
-            <w:bottom w:w="0" w:type="dxa"/>
-          </w:tblCellMar>
-        </w:tblPrEx>
         <w:trPr>
           <w:trHeight w:val="721"/>
         </w:trPr>
@@ -12160,12 +11636,6 @@
         </w:tc>
       </w:tr>
       <w:tr>
-        <w:tblPrEx>
-          <w:tblCellMar>
-            <w:top w:w="0" w:type="dxa"/>
-            <w:bottom w:w="0" w:type="dxa"/>
-          </w:tblCellMar>
-        </w:tblPrEx>
         <w:trPr>
           <w:trHeight w:val="721"/>
         </w:trPr>
@@ -12269,12 +11739,6 @@
         </w:tc>
       </w:tr>
       <w:tr>
-        <w:tblPrEx>
-          <w:tblCellMar>
-            <w:top w:w="0" w:type="dxa"/>
-            <w:bottom w:w="0" w:type="dxa"/>
-          </w:tblCellMar>
-        </w:tblPrEx>
         <w:trPr>
           <w:trHeight w:val="286"/>
         </w:trPr>
@@ -12388,12 +11852,6 @@
         <w:gridCol w:w="7833"/>
       </w:tblGrid>
       <w:tr>
-        <w:tblPrEx>
-          <w:tblCellMar>
-            <w:top w:w="0" w:type="dxa"/>
-            <w:bottom w:w="0" w:type="dxa"/>
-          </w:tblCellMar>
-        </w:tblPrEx>
         <w:trPr>
           <w:trHeight w:val="721"/>
         </w:trPr>
@@ -12481,12 +11939,6 @@
         </w:tc>
       </w:tr>
       <w:tr>
-        <w:tblPrEx>
-          <w:tblCellMar>
-            <w:top w:w="0" w:type="dxa"/>
-            <w:bottom w:w="0" w:type="dxa"/>
-          </w:tblCellMar>
-        </w:tblPrEx>
         <w:trPr>
           <w:trHeight w:val="721"/>
         </w:trPr>
@@ -12596,12 +12048,6 @@
         </w:tc>
       </w:tr>
       <w:tr>
-        <w:tblPrEx>
-          <w:tblCellMar>
-            <w:top w:w="0" w:type="dxa"/>
-            <w:bottom w:w="0" w:type="dxa"/>
-          </w:tblCellMar>
-        </w:tblPrEx>
         <w:trPr>
           <w:trHeight w:val="721"/>
         </w:trPr>
@@ -12715,12 +12161,6 @@
         </w:tc>
       </w:tr>
       <w:tr>
-        <w:tblPrEx>
-          <w:tblCellMar>
-            <w:top w:w="0" w:type="dxa"/>
-            <w:bottom w:w="0" w:type="dxa"/>
-          </w:tblCellMar>
-        </w:tblPrEx>
         <w:trPr>
           <w:trHeight w:val="721"/>
         </w:trPr>
@@ -12911,12 +12351,6 @@
         </w:tc>
       </w:tr>
       <w:tr>
-        <w:tblPrEx>
-          <w:tblCellMar>
-            <w:top w:w="0" w:type="dxa"/>
-            <w:bottom w:w="0" w:type="dxa"/>
-          </w:tblCellMar>
-        </w:tblPrEx>
         <w:trPr>
           <w:trHeight w:val="721"/>
         </w:trPr>
@@ -13004,12 +12438,6 @@
         </w:tc>
       </w:tr>
       <w:tr>
-        <w:tblPrEx>
-          <w:tblCellMar>
-            <w:top w:w="0" w:type="dxa"/>
-            <w:bottom w:w="0" w:type="dxa"/>
-          </w:tblCellMar>
-        </w:tblPrEx>
         <w:trPr>
           <w:trHeight w:val="721"/>
         </w:trPr>
@@ -13097,12 +12525,6 @@
         </w:tc>
       </w:tr>
       <w:tr>
-        <w:tblPrEx>
-          <w:tblCellMar>
-            <w:top w:w="0" w:type="dxa"/>
-            <w:bottom w:w="0" w:type="dxa"/>
-          </w:tblCellMar>
-        </w:tblPrEx>
         <w:trPr>
           <w:trHeight w:val="721"/>
         </w:trPr>
@@ -13206,12 +12628,6 @@
         </w:tc>
       </w:tr>
       <w:tr>
-        <w:tblPrEx>
-          <w:tblCellMar>
-            <w:top w:w="0" w:type="dxa"/>
-            <w:bottom w:w="0" w:type="dxa"/>
-          </w:tblCellMar>
-        </w:tblPrEx>
         <w:trPr>
           <w:trHeight w:val="286"/>
         </w:trPr>
@@ -13333,12 +12749,6 @@
         <w:gridCol w:w="7833"/>
       </w:tblGrid>
       <w:tr>
-        <w:tblPrEx>
-          <w:tblCellMar>
-            <w:top w:w="0" w:type="dxa"/>
-            <w:bottom w:w="0" w:type="dxa"/>
-          </w:tblCellMar>
-        </w:tblPrEx>
         <w:trPr>
           <w:trHeight w:val="721"/>
         </w:trPr>
@@ -13426,12 +12836,6 @@
         </w:tc>
       </w:tr>
       <w:tr>
-        <w:tblPrEx>
-          <w:tblCellMar>
-            <w:top w:w="0" w:type="dxa"/>
-            <w:bottom w:w="0" w:type="dxa"/>
-          </w:tblCellMar>
-        </w:tblPrEx>
         <w:trPr>
           <w:trHeight w:val="721"/>
         </w:trPr>
@@ -13541,12 +12945,6 @@
         </w:tc>
       </w:tr>
       <w:tr>
-        <w:tblPrEx>
-          <w:tblCellMar>
-            <w:top w:w="0" w:type="dxa"/>
-            <w:bottom w:w="0" w:type="dxa"/>
-          </w:tblCellMar>
-        </w:tblPrEx>
         <w:trPr>
           <w:trHeight w:val="721"/>
         </w:trPr>
@@ -13660,12 +13058,6 @@
         </w:tc>
       </w:tr>
       <w:tr>
-        <w:tblPrEx>
-          <w:tblCellMar>
-            <w:top w:w="0" w:type="dxa"/>
-            <w:bottom w:w="0" w:type="dxa"/>
-          </w:tblCellMar>
-        </w:tblPrEx>
         <w:trPr>
           <w:trHeight w:val="721"/>
         </w:trPr>
@@ -13856,12 +13248,6 @@
         </w:tc>
       </w:tr>
       <w:tr>
-        <w:tblPrEx>
-          <w:tblCellMar>
-            <w:top w:w="0" w:type="dxa"/>
-            <w:bottom w:w="0" w:type="dxa"/>
-          </w:tblCellMar>
-        </w:tblPrEx>
         <w:trPr>
           <w:trHeight w:val="721"/>
         </w:trPr>
@@ -13949,12 +13335,6 @@
         </w:tc>
       </w:tr>
       <w:tr>
-        <w:tblPrEx>
-          <w:tblCellMar>
-            <w:top w:w="0" w:type="dxa"/>
-            <w:bottom w:w="0" w:type="dxa"/>
-          </w:tblCellMar>
-        </w:tblPrEx>
         <w:trPr>
           <w:trHeight w:val="721"/>
         </w:trPr>
@@ -14054,12 +13434,6 @@
         </w:tc>
       </w:tr>
       <w:tr>
-        <w:tblPrEx>
-          <w:tblCellMar>
-            <w:top w:w="0" w:type="dxa"/>
-            <w:bottom w:w="0" w:type="dxa"/>
-          </w:tblCellMar>
-        </w:tblPrEx>
         <w:trPr>
           <w:trHeight w:val="721"/>
         </w:trPr>
@@ -14163,12 +13537,6 @@
         </w:tc>
       </w:tr>
       <w:tr>
-        <w:tblPrEx>
-          <w:tblCellMar>
-            <w:top w:w="0" w:type="dxa"/>
-            <w:bottom w:w="0" w:type="dxa"/>
-          </w:tblCellMar>
-        </w:tblPrEx>
         <w:trPr>
           <w:trHeight w:val="286"/>
         </w:trPr>
@@ -14246,10 +13614,7 @@
         </w:tc>
       </w:tr>
     </w:tbl>
-    <w:p>
-      <w:bookmarkStart w:id="0" w:name="_GoBack"/>
-      <w:bookmarkEnd w:id="0"/>
-    </w:p>
+    <w:p/>
     <w:sectPr>
       <w:pgSz w:w="11906" w:h="16838"/>
       <w:pgMar w:top="1417" w:right="1134" w:bottom="1134" w:left="1134" w:header="708" w:footer="708" w:gutter="0"/>

</xml_diff>

<commit_message>
Implemented @kekkox User Case Diagram
</commit_message>
<xml_diff>
--- a/Work product/Partial Document/Use Case/UC_Capriglione.docx
+++ b/Work product/Partial Document/Use Case/UC_Capriglione.docx
@@ -1884,8 +1884,6 @@
               </w:rPr>
               <w:t>Il sistema notifica all’amministratore la presenza di una nuova richiesta di adesione</w:t>
             </w:r>
-            <w:bookmarkStart w:id="0" w:name="_GoBack"/>
-            <w:bookmarkEnd w:id="0"/>
           </w:p>
         </w:tc>
       </w:tr>
@@ -3280,7 +3278,17 @@
                 <w:szCs w:val="26"/>
                 <w:lang w:eastAsia="en-US" w:bidi="ar-SA"/>
               </w:rPr>
-              <w:t>Nel caso in cui il sistema individui un errore nel punto 5, si viene rimandati al caso d’uso: EX_03</w:t>
+              <w:t>Nel caso in cui il sistema individui un errore nel punto 5, si viene rimandati al caso d’uso: EX_0</w:t>
+            </w:r>
+            <w:r>
+              <w:rPr>
+                <w:rFonts w:ascii="Calibri" w:eastAsia="Calibri" w:hAnsi="Calibri" w:cs="Calibri"/>
+                <w:kern w:val="0"/>
+                <w:sz w:val="26"/>
+                <w:szCs w:val="26"/>
+                <w:lang w:eastAsia="en-US" w:bidi="ar-SA"/>
+              </w:rPr>
+              <w:t>4</w:t>
             </w:r>
           </w:p>
           <w:p>
@@ -3308,10 +3316,32 @@
                 <w:szCs w:val="26"/>
                 <w:lang w:eastAsia="en-US" w:bidi="ar-SA"/>
               </w:rPr>
-              <w:t xml:space="preserve">Nel caso in cui non esista la coppia (e-mail, password) nel sistema, si viene rimandati al caso d’uso: EX_04 </w:t>
-            </w:r>
-          </w:p>
-        </w:tc>
+              <w:t>Nel caso in cui non esista la coppia (e-mail, password) nel sistema, si viene rimandati al caso d’uso: EX_0</w:t>
+            </w:r>
+            <w:r>
+              <w:rPr>
+                <w:rFonts w:ascii="Calibri" w:eastAsia="Calibri" w:hAnsi="Calibri" w:cs="Calibri"/>
+                <w:kern w:val="0"/>
+                <w:sz w:val="26"/>
+                <w:szCs w:val="26"/>
+                <w:lang w:eastAsia="en-US" w:bidi="ar-SA"/>
+              </w:rPr>
+              <w:t>5</w:t>
+            </w:r>
+            <w:r>
+              <w:rPr>
+                <w:rFonts w:ascii="Calibri" w:eastAsia="Calibri" w:hAnsi="Calibri" w:cs="Calibri"/>
+                <w:kern w:val="0"/>
+                <w:sz w:val="26"/>
+                <w:szCs w:val="26"/>
+                <w:lang w:eastAsia="en-US" w:bidi="ar-SA"/>
+              </w:rPr>
+              <w:t xml:space="preserve"> </w:t>
+            </w:r>
+          </w:p>
+        </w:tc>
+        <w:bookmarkStart w:id="0" w:name="_GoBack"/>
+        <w:bookmarkEnd w:id="0"/>
       </w:tr>
     </w:tbl>
     <w:p>

</xml_diff>